<commit_message>
more work in the keyboard
</commit_message>
<xml_diff>
--- a/doc/05 Tarefa - 14_05_2023 - Paulo Artur Pinheiro Viana Villaça.docx
+++ b/doc/05 Tarefa - 14_05_2023 - Paulo Artur Pinheiro Viana Villaça.docx
@@ -3014,13 +3014,7 @@
         <w:rPr>
           <w:rFonts w:cs="Arial"/>
         </w:rPr>
-        <w:t xml:space="preserve">, </w:t>
-      </w:r>
-      <w:r>
-        <w:rPr>
-          <w:rFonts w:cs="Arial"/>
-        </w:rPr>
-        <w:t xml:space="preserve">2018) </w:t>
+        <w:t xml:space="preserve">, 2018) </w:t>
       </w:r>
       <w:r>
         <w:rPr>
@@ -4385,14 +4379,28 @@
         <w:rPr>
           <w:rFonts w:cs="Arial"/>
         </w:rPr>
-        <w:t>Em primeiro instante, vale ressaltar o propósito deste projeto, que é oferecer um estudo da especificação protocolo MIDI, mais precisamente explorar e trabalhar maneiras de implementar um recurso obscuro desse protocolo</w:t>
-      </w:r>
-      <w:r>
-        <w:rPr>
-          <w:rFonts w:cs="Arial"/>
-        </w:rPr>
-        <w:t>, mas que cada vez crescendo</w:t>
-      </w:r>
+        <w:t>Em p</w:t>
+      </w:r>
+      <w:r>
+        <w:rPr>
+          <w:rFonts w:cs="Arial"/>
+        </w:rPr>
+        <w:t>rimeiro instante, vamos definir</w:t>
+      </w:r>
+      <w:r>
+        <w:rPr>
+          <w:rFonts w:cs="Arial"/>
+        </w:rPr>
+        <w:t xml:space="preserve"> o propósito deste projeto, que é oferecer um estudo da especificação protocolo MIDI, mais precisamente explorar e trabalhar maneiras de implementar um recurso obscuro desse protocolo</w:t>
+      </w:r>
+      <w:r>
+        <w:rPr>
+          <w:rFonts w:cs="Arial"/>
+        </w:rPr>
+        <w:t>, mas que cada vez há mais demanda</w:t>
+      </w:r>
+      <w:bookmarkStart w:id="2" w:name="_GoBack"/>
+      <w:bookmarkEnd w:id="2"/>
       <w:r>
         <w:rPr>
           <w:rFonts w:cs="Arial"/>
@@ -4506,15 +4514,7 @@
         <w:rPr>
           <w:rFonts w:cs="Arial"/>
         </w:rPr>
-        <w:t>; Os proce</w:t>
-      </w:r>
-      <w:bookmarkStart w:id="2" w:name="_GoBack"/>
-      <w:bookmarkEnd w:id="2"/>
-      <w:r>
-        <w:rPr>
-          <w:rFonts w:cs="Arial"/>
-        </w:rPr>
-        <w:t>dimentos</w:t>
+        <w:t>; Os procedimentos</w:t>
       </w:r>
       <w:r>
         <w:rPr>
@@ -8314,7 +8314,7 @@
 </file>
 
 <file path=customXml/itemProps2.xml><?xml version="1.0" encoding="utf-8"?>
-<ds:datastoreItem xmlns:ds="http://schemas.openxmlformats.org/officeDocument/2006/customXml" ds:itemID="{B63D8CE4-8F35-443A-A116-A6F5862E2643}">
+<ds:datastoreItem xmlns:ds="http://schemas.openxmlformats.org/officeDocument/2006/customXml" ds:itemID="{B926591C-C5F5-40A4-AB51-160434041F0E}">
   <ds:schemaRefs>
     <ds:schemaRef ds:uri="http://schemas.openxmlformats.org/officeDocument/2006/bibliography"/>
   </ds:schemaRefs>

</xml_diff>